<commit_message>
adding tumor only mode
</commit_message>
<xml_diff>
--- a/ExomeQcPipeline_Template_interim.docx
+++ b/ExomeQcPipeline_Template_interim.docx
@@ -2831,7 +2831,25 @@
           <w:sz w:val="24"/>
           <w:szCs w:val="24"/>
         </w:rPr>
-        <w:t>Figure 5. boxplot for median and mean insert sizes</w:t>
+        <w:t>Figure 5</w:t>
+      </w:r>
+      <w:r>
+        <w:rPr>
+          <w:rFonts w:ascii="Cambria" w:hAnsi="Cambria"/>
+          <w:b/>
+          <w:sz w:val="24"/>
+          <w:szCs w:val="24"/>
+        </w:rPr>
+        <w:t>b</w:t>
+      </w:r>
+      <w:r>
+        <w:rPr>
+          <w:rFonts w:ascii="Cambria" w:hAnsi="Cambria"/>
+          <w:b/>
+          <w:sz w:val="24"/>
+          <w:szCs w:val="24"/>
+        </w:rPr>
+        <w:t>. boxplot for median and mean insert sizes</w:t>
       </w:r>
     </w:p>
     <w:p>
@@ -3521,16 +3539,7 @@
           <w:sz w:val="24"/>
           <w:szCs w:val="24"/>
         </w:rPr>
-        <w:t xml:space="preserve"> </w:t>
-      </w:r>
-      <w:r>
-        <w:rPr>
-          <w:rFonts w:ascii="Cambria" w:hAnsi="Cambria"/>
-          <w:bCs/>
-          <w:sz w:val="24"/>
-          <w:szCs w:val="24"/>
-        </w:rPr>
-        <w:t xml:space="preserve">and missing call rate </w:t>
+        <w:t xml:space="preserve"> and missing call rate </w:t>
       </w:r>
       <w:r>
         <w:rPr>

</xml_diff>